<commit_message>
Typescript - Exercise: Type System
</commit_message>
<xml_diff>
--- a/2019.12.09/01. TS - TypeSystem Exercises.docx
+++ b/2019.12.09/01. TS - TypeSystem Exercises.docx
@@ -472,7 +472,21 @@
           <w:noProof/>
           <w:lang w:val="en-GB"/>
         </w:rPr>
-        <w:t xml:space="preserve">Write a program, which reads a </w:t>
+        <w:t>Write a program, which reads a</w:t>
+      </w:r>
+      <w:r>
+        <w:rPr>
+          <w:noProof/>
+          <w:lang w:val="en-GB"/>
+        </w:rPr>
+        <w:t>n</w:t>
+      </w:r>
+      <w:r>
+        <w:rPr>
+          <w:noProof/>
+          <w:lang w:val="en-GB"/>
+        </w:rPr>
+        <w:t xml:space="preserve"> </w:t>
       </w:r>
       <w:r>
         <w:rPr>
@@ -3080,7 +3094,7 @@
                               <a:blip r:embed="rId2">
                                 <a:extLst>
                                   <a:ext uri="{28A0092B-C50C-407E-A947-70E740481C1C}">
-                                    <a14:useLocalDpi xmlns:a14="http://schemas.microsoft.com/office/drawing/2010/main" xmlns:wps="http://schemas.microsoft.com/office/word/2010/wordprocessingShape" xmlns:wpi="http://schemas.microsoft.com/office/word/2010/wordprocessingInk" xmlns:wpg="http://schemas.microsoft.com/office/word/2010/wordprocessingGroup" xmlns:w16se="http://schemas.microsoft.com/office/word/2015/wordml/symex" xmlns:w16cid="http://schemas.microsoft.com/office/word/2016/wordml/cid" xmlns:w15="http://schemas.microsoft.com/office/word/2012/wordml" xmlns:w14="http://schemas.microsoft.com/office/word/2010/wordml" xmlns:w="http://schemas.openxmlformats.org/wordprocessingml/2006/main" xmlns:w10="urn:schemas-microsoft-com:office:word" xmlns:wp14="http://schemas.microsoft.com/office/word/2010/wordprocessingDrawing" xmlns:v="urn:schemas-microsoft-com:vml" xmlns:o="urn:schemas-microsoft-com:office:office" xmlns:am3d="http://schemas.microsoft.com/office/drawing/2017/model3d" xmlns:aink="http://schemas.microsoft.com/office/drawing/2016/ink" xmlns:mc="http://schemas.openxmlformats.org/markup-compatibility/2006" xmlns:cx8="http://schemas.microsoft.com/office/drawing/2016/5/14/chartex" xmlns:cx7="http://schemas.microsoft.com/office/drawing/2016/5/13/chartex" xmlns:cx6="http://schemas.microsoft.com/office/drawing/2016/5/12/chartex" xmlns:cx5="http://schemas.microsoft.com/office/drawing/2016/5/11/chartex" xmlns:cx4="http://schemas.microsoft.com/office/drawing/2016/5/10/chartex" xmlns:cx3="http://schemas.microsoft.com/office/drawing/2016/5/9/chartex" xmlns:cx2="http://schemas.microsoft.com/office/drawing/2015/10/21/chartex" xmlns:cx1="http://schemas.microsoft.com/office/drawing/2015/9/8/chartex" xmlns:cx="http://schemas.microsoft.com/office/drawing/2014/chartex" xmlns:wpc="http://schemas.microsoft.com/office/word/2010/wordprocessingCanvas" xmlns="" val="0"/>
+                                    <a14:useLocalDpi xmlns="" xmlns:wpc="http://schemas.microsoft.com/office/word/2010/wordprocessingCanvas" xmlns:cx="http://schemas.microsoft.com/office/drawing/2014/chartex" xmlns:cx1="http://schemas.microsoft.com/office/drawing/2015/9/8/chartex" xmlns:cx2="http://schemas.microsoft.com/office/drawing/2015/10/21/chartex" xmlns:cx3="http://schemas.microsoft.com/office/drawing/2016/5/9/chartex" xmlns:cx4="http://schemas.microsoft.com/office/drawing/2016/5/10/chartex" xmlns:cx5="http://schemas.microsoft.com/office/drawing/2016/5/11/chartex" xmlns:cx6="http://schemas.microsoft.com/office/drawing/2016/5/12/chartex" xmlns:cx7="http://schemas.microsoft.com/office/drawing/2016/5/13/chartex" xmlns:cx8="http://schemas.microsoft.com/office/drawing/2016/5/14/chartex" xmlns:mc="http://schemas.openxmlformats.org/markup-compatibility/2006" xmlns:aink="http://schemas.microsoft.com/office/drawing/2016/ink" xmlns:am3d="http://schemas.microsoft.com/office/drawing/2017/model3d" xmlns:o="urn:schemas-microsoft-com:office:office" xmlns:v="urn:schemas-microsoft-com:vml" xmlns:wp14="http://schemas.microsoft.com/office/word/2010/wordprocessingDrawing" xmlns:w10="urn:schemas-microsoft-com:office:word" xmlns:w="http://schemas.openxmlformats.org/wordprocessingml/2006/main" xmlns:w14="http://schemas.microsoft.com/office/word/2010/wordml" xmlns:w15="http://schemas.microsoft.com/office/word/2012/wordml" xmlns:w16cid="http://schemas.microsoft.com/office/word/2016/wordml/cid" xmlns:w16se="http://schemas.microsoft.com/office/word/2015/wordml/symex" xmlns:wpg="http://schemas.microsoft.com/office/word/2010/wordprocessingGroup" xmlns:wpi="http://schemas.microsoft.com/office/word/2010/wordprocessingInk" xmlns:wps="http://schemas.microsoft.com/office/word/2010/wordprocessingShape" xmlns:a14="http://schemas.microsoft.com/office/drawing/2010/main" val="0"/>
                                   </a:ext>
                                 </a:extLst>
                               </a:blip>
@@ -3146,7 +3160,7 @@
                               <a:blip r:embed="rId4">
                                 <a:extLst>
                                   <a:ext uri="{28A0092B-C50C-407E-A947-70E740481C1C}">
-                                    <a14:useLocalDpi xmlns:a14="http://schemas.microsoft.com/office/drawing/2010/main" xmlns:wps="http://schemas.microsoft.com/office/word/2010/wordprocessingShape" xmlns:wpi="http://schemas.microsoft.com/office/word/2010/wordprocessingInk" xmlns:wpg="http://schemas.microsoft.com/office/word/2010/wordprocessingGroup" xmlns:w16se="http://schemas.microsoft.com/office/word/2015/wordml/symex" xmlns:w16cid="http://schemas.microsoft.com/office/word/2016/wordml/cid" xmlns:w15="http://schemas.microsoft.com/office/word/2012/wordml" xmlns:w14="http://schemas.microsoft.com/office/word/2010/wordml" xmlns:w="http://schemas.openxmlformats.org/wordprocessingml/2006/main" xmlns:w10="urn:schemas-microsoft-com:office:word" xmlns:wp14="http://schemas.microsoft.com/office/word/2010/wordprocessingDrawing" xmlns:v="urn:schemas-microsoft-com:vml" xmlns:o="urn:schemas-microsoft-com:office:office" xmlns:am3d="http://schemas.microsoft.com/office/drawing/2017/model3d" xmlns:aink="http://schemas.microsoft.com/office/drawing/2016/ink" xmlns:mc="http://schemas.openxmlformats.org/markup-compatibility/2006" xmlns:cx8="http://schemas.microsoft.com/office/drawing/2016/5/14/chartex" xmlns:cx7="http://schemas.microsoft.com/office/drawing/2016/5/13/chartex" xmlns:cx6="http://schemas.microsoft.com/office/drawing/2016/5/12/chartex" xmlns:cx5="http://schemas.microsoft.com/office/drawing/2016/5/11/chartex" xmlns:cx4="http://schemas.microsoft.com/office/drawing/2016/5/10/chartex" xmlns:cx3="http://schemas.microsoft.com/office/drawing/2016/5/9/chartex" xmlns:cx2="http://schemas.microsoft.com/office/drawing/2015/10/21/chartex" xmlns:cx1="http://schemas.microsoft.com/office/drawing/2015/9/8/chartex" xmlns:cx="http://schemas.microsoft.com/office/drawing/2014/chartex" xmlns:wpc="http://schemas.microsoft.com/office/word/2010/wordprocessingCanvas" xmlns="" val="0"/>
+                                    <a14:useLocalDpi xmlns="" xmlns:wpc="http://schemas.microsoft.com/office/word/2010/wordprocessingCanvas" xmlns:cx="http://schemas.microsoft.com/office/drawing/2014/chartex" xmlns:cx1="http://schemas.microsoft.com/office/drawing/2015/9/8/chartex" xmlns:cx2="http://schemas.microsoft.com/office/drawing/2015/10/21/chartex" xmlns:cx3="http://schemas.microsoft.com/office/drawing/2016/5/9/chartex" xmlns:cx4="http://schemas.microsoft.com/office/drawing/2016/5/10/chartex" xmlns:cx5="http://schemas.microsoft.com/office/drawing/2016/5/11/chartex" xmlns:cx6="http://schemas.microsoft.com/office/drawing/2016/5/12/chartex" xmlns:cx7="http://schemas.microsoft.com/office/drawing/2016/5/13/chartex" xmlns:cx8="http://schemas.microsoft.com/office/drawing/2016/5/14/chartex" xmlns:mc="http://schemas.openxmlformats.org/markup-compatibility/2006" xmlns:aink="http://schemas.microsoft.com/office/drawing/2016/ink" xmlns:am3d="http://schemas.microsoft.com/office/drawing/2017/model3d" xmlns:o="urn:schemas-microsoft-com:office:office" xmlns:v="urn:schemas-microsoft-com:vml" xmlns:wp14="http://schemas.microsoft.com/office/word/2010/wordprocessingDrawing" xmlns:w10="urn:schemas-microsoft-com:office:word" xmlns:w="http://schemas.openxmlformats.org/wordprocessingml/2006/main" xmlns:w14="http://schemas.microsoft.com/office/word/2010/wordml" xmlns:w15="http://schemas.microsoft.com/office/word/2012/wordml" xmlns:w16cid="http://schemas.microsoft.com/office/word/2016/wordml/cid" xmlns:w16se="http://schemas.microsoft.com/office/word/2015/wordml/symex" xmlns:wpg="http://schemas.microsoft.com/office/word/2010/wordprocessingGroup" xmlns:wpi="http://schemas.microsoft.com/office/word/2010/wordprocessingInk" xmlns:wps="http://schemas.microsoft.com/office/word/2010/wordprocessingShape" xmlns:a14="http://schemas.microsoft.com/office/drawing/2010/main" val="0"/>
                                   </a:ext>
                                 </a:extLst>
                               </a:blip>
@@ -3265,10 +3279,10 @@
                               <a:blip r:embed="rId8">
                                 <a:extLst>
                                   <a:ext uri="{28A0092B-C50C-407E-A947-70E740481C1C}">
-                                    <a14:useLocalDpi xmlns:a14="http://schemas.microsoft.com/office/drawing/2010/main" xmlns:wps="http://schemas.microsoft.com/office/word/2010/wordprocessingShape" xmlns:wpi="http://schemas.microsoft.com/office/word/2010/wordprocessingInk" xmlns:wpg="http://schemas.microsoft.com/office/word/2010/wordprocessingGroup" xmlns:w16se="http://schemas.microsoft.com/office/word/2015/wordml/symex" xmlns:w16cid="http://schemas.microsoft.com/office/word/2016/wordml/cid" xmlns:w15="http://schemas.microsoft.com/office/word/2012/wordml" xmlns:w14="http://schemas.microsoft.com/office/word/2010/wordml" xmlns:w="http://schemas.openxmlformats.org/wordprocessingml/2006/main" xmlns:w10="urn:schemas-microsoft-com:office:word" xmlns:wp14="http://schemas.microsoft.com/office/word/2010/wordprocessingDrawing" xmlns:v="urn:schemas-microsoft-com:vml" xmlns:o="urn:schemas-microsoft-com:office:office" xmlns:am3d="http://schemas.microsoft.com/office/drawing/2017/model3d" xmlns:aink="http://schemas.microsoft.com/office/drawing/2016/ink" xmlns:mc="http://schemas.openxmlformats.org/markup-compatibility/2006" xmlns:cx8="http://schemas.microsoft.com/office/drawing/2016/5/14/chartex" xmlns:cx7="http://schemas.microsoft.com/office/drawing/2016/5/13/chartex" xmlns:cx6="http://schemas.microsoft.com/office/drawing/2016/5/12/chartex" xmlns:cx5="http://schemas.microsoft.com/office/drawing/2016/5/11/chartex" xmlns:cx4="http://schemas.microsoft.com/office/drawing/2016/5/10/chartex" xmlns:cx3="http://schemas.microsoft.com/office/drawing/2016/5/9/chartex" xmlns:cx2="http://schemas.microsoft.com/office/drawing/2015/10/21/chartex" xmlns:cx1="http://schemas.microsoft.com/office/drawing/2015/9/8/chartex" xmlns:cx="http://schemas.microsoft.com/office/drawing/2014/chartex" xmlns:wpc="http://schemas.microsoft.com/office/word/2010/wordprocessingCanvas" xmlns="" val="0"/>
+                                    <a14:useLocalDpi xmlns="" xmlns:wpc="http://schemas.microsoft.com/office/word/2010/wordprocessingCanvas" xmlns:cx="http://schemas.microsoft.com/office/drawing/2014/chartex" xmlns:cx1="http://schemas.microsoft.com/office/drawing/2015/9/8/chartex" xmlns:cx2="http://schemas.microsoft.com/office/drawing/2015/10/21/chartex" xmlns:cx3="http://schemas.microsoft.com/office/drawing/2016/5/9/chartex" xmlns:cx4="http://schemas.microsoft.com/office/drawing/2016/5/10/chartex" xmlns:cx5="http://schemas.microsoft.com/office/drawing/2016/5/11/chartex" xmlns:cx6="http://schemas.microsoft.com/office/drawing/2016/5/12/chartex" xmlns:cx7="http://schemas.microsoft.com/office/drawing/2016/5/13/chartex" xmlns:cx8="http://schemas.microsoft.com/office/drawing/2016/5/14/chartex" xmlns:mc="http://schemas.openxmlformats.org/markup-compatibility/2006" xmlns:aink="http://schemas.microsoft.com/office/drawing/2016/ink" xmlns:am3d="http://schemas.microsoft.com/office/drawing/2017/model3d" xmlns:o="urn:schemas-microsoft-com:office:office" xmlns:v="urn:schemas-microsoft-com:vml" xmlns:wp14="http://schemas.microsoft.com/office/word/2010/wordprocessingDrawing" xmlns:w10="urn:schemas-microsoft-com:office:word" xmlns:w="http://schemas.openxmlformats.org/wordprocessingml/2006/main" xmlns:w14="http://schemas.microsoft.com/office/word/2010/wordml" xmlns:w15="http://schemas.microsoft.com/office/word/2012/wordml" xmlns:w16cid="http://schemas.microsoft.com/office/word/2016/wordml/cid" xmlns:w16se="http://schemas.microsoft.com/office/word/2015/wordml/symex" xmlns:wpg="http://schemas.microsoft.com/office/word/2010/wordprocessingGroup" xmlns:wpi="http://schemas.microsoft.com/office/word/2010/wordprocessingInk" xmlns:wps="http://schemas.microsoft.com/office/word/2010/wordprocessingShape" xmlns:a14="http://schemas.microsoft.com/office/drawing/2010/main" val="0"/>
                                   </a:ext>
                                   <a:ext uri="{837473B0-CC2E-450A-ABE3-18F120FF3D39}">
-                                    <a1611:picAttrSrcUrl xmlns:a1611="http://schemas.microsoft.com/office/drawing/2016/11/main" xmlns:wps="http://schemas.microsoft.com/office/word/2010/wordprocessingShape" xmlns:wpi="http://schemas.microsoft.com/office/word/2010/wordprocessingInk" xmlns:wpg="http://schemas.microsoft.com/office/word/2010/wordprocessingGroup" xmlns:w16se="http://schemas.microsoft.com/office/word/2015/wordml/symex" xmlns:w16cid="http://schemas.microsoft.com/office/word/2016/wordml/cid" xmlns:w15="http://schemas.microsoft.com/office/word/2012/wordml" xmlns:w14="http://schemas.microsoft.com/office/word/2010/wordml" xmlns:w="http://schemas.openxmlformats.org/wordprocessingml/2006/main" xmlns:w10="urn:schemas-microsoft-com:office:word" xmlns:wp14="http://schemas.microsoft.com/office/word/2010/wordprocessingDrawing" xmlns:v="urn:schemas-microsoft-com:vml" xmlns:o="urn:schemas-microsoft-com:office:office" xmlns:am3d="http://schemas.microsoft.com/office/drawing/2017/model3d" xmlns:aink="http://schemas.microsoft.com/office/drawing/2016/ink" xmlns:mc="http://schemas.openxmlformats.org/markup-compatibility/2006" xmlns:cx8="http://schemas.microsoft.com/office/drawing/2016/5/14/chartex" xmlns:cx7="http://schemas.microsoft.com/office/drawing/2016/5/13/chartex" xmlns:cx6="http://schemas.microsoft.com/office/drawing/2016/5/12/chartex" xmlns:cx5="http://schemas.microsoft.com/office/drawing/2016/5/11/chartex" xmlns:cx4="http://schemas.microsoft.com/office/drawing/2016/5/10/chartex" xmlns:cx3="http://schemas.microsoft.com/office/drawing/2016/5/9/chartex" xmlns:cx2="http://schemas.microsoft.com/office/drawing/2015/10/21/chartex" xmlns:cx1="http://schemas.microsoft.com/office/drawing/2015/9/8/chartex" xmlns:cx="http://schemas.microsoft.com/office/drawing/2014/chartex" xmlns:wpc="http://schemas.microsoft.com/office/word/2010/wordprocessingCanvas" xmlns="" r:id="rId9"/>
+                                    <a1611:picAttrSrcUrl xmlns="" xmlns:wpc="http://schemas.microsoft.com/office/word/2010/wordprocessingCanvas" xmlns:cx="http://schemas.microsoft.com/office/drawing/2014/chartex" xmlns:cx1="http://schemas.microsoft.com/office/drawing/2015/9/8/chartex" xmlns:cx2="http://schemas.microsoft.com/office/drawing/2015/10/21/chartex" xmlns:cx3="http://schemas.microsoft.com/office/drawing/2016/5/9/chartex" xmlns:cx4="http://schemas.microsoft.com/office/drawing/2016/5/10/chartex" xmlns:cx5="http://schemas.microsoft.com/office/drawing/2016/5/11/chartex" xmlns:cx6="http://schemas.microsoft.com/office/drawing/2016/5/12/chartex" xmlns:cx7="http://schemas.microsoft.com/office/drawing/2016/5/13/chartex" xmlns:cx8="http://schemas.microsoft.com/office/drawing/2016/5/14/chartex" xmlns:mc="http://schemas.openxmlformats.org/markup-compatibility/2006" xmlns:aink="http://schemas.microsoft.com/office/drawing/2016/ink" xmlns:am3d="http://schemas.microsoft.com/office/drawing/2017/model3d" xmlns:o="urn:schemas-microsoft-com:office:office" xmlns:v="urn:schemas-microsoft-com:vml" xmlns:wp14="http://schemas.microsoft.com/office/word/2010/wordprocessingDrawing" xmlns:w10="urn:schemas-microsoft-com:office:word" xmlns:w="http://schemas.openxmlformats.org/wordprocessingml/2006/main" xmlns:w14="http://schemas.microsoft.com/office/word/2010/wordml" xmlns:w15="http://schemas.microsoft.com/office/word/2012/wordml" xmlns:w16cid="http://schemas.microsoft.com/office/word/2016/wordml/cid" xmlns:w16se="http://schemas.microsoft.com/office/word/2015/wordml/symex" xmlns:wpg="http://schemas.microsoft.com/office/word/2010/wordprocessingGroup" xmlns:wpi="http://schemas.microsoft.com/office/word/2010/wordprocessingInk" xmlns:wps="http://schemas.microsoft.com/office/word/2010/wordprocessingShape" xmlns:a1611="http://schemas.microsoft.com/office/drawing/2016/11/main" r:id="rId9"/>
                                   </a:ext>
                                 </a:extLst>
                               </a:blip>
@@ -3440,7 +3454,7 @@
                               <a:blip r:embed="rId15">
                                 <a:extLst>
                                   <a:ext uri="{28A0092B-C50C-407E-A947-70E740481C1C}">
-                                    <a14:useLocalDpi xmlns:a14="http://schemas.microsoft.com/office/drawing/2010/main" xmlns:wps="http://schemas.microsoft.com/office/word/2010/wordprocessingShape" xmlns:wpi="http://schemas.microsoft.com/office/word/2010/wordprocessingInk" xmlns:wpg="http://schemas.microsoft.com/office/word/2010/wordprocessingGroup" xmlns:w16se="http://schemas.microsoft.com/office/word/2015/wordml/symex" xmlns:w16cid="http://schemas.microsoft.com/office/word/2016/wordml/cid" xmlns:w15="http://schemas.microsoft.com/office/word/2012/wordml" xmlns:w14="http://schemas.microsoft.com/office/word/2010/wordml" xmlns:w="http://schemas.openxmlformats.org/wordprocessingml/2006/main" xmlns:w10="urn:schemas-microsoft-com:office:word" xmlns:wp14="http://schemas.microsoft.com/office/word/2010/wordprocessingDrawing" xmlns:v="urn:schemas-microsoft-com:vml" xmlns:o="urn:schemas-microsoft-com:office:office" xmlns:am3d="http://schemas.microsoft.com/office/drawing/2017/model3d" xmlns:aink="http://schemas.microsoft.com/office/drawing/2016/ink" xmlns:mc="http://schemas.openxmlformats.org/markup-compatibility/2006" xmlns:cx8="http://schemas.microsoft.com/office/drawing/2016/5/14/chartex" xmlns:cx7="http://schemas.microsoft.com/office/drawing/2016/5/13/chartex" xmlns:cx6="http://schemas.microsoft.com/office/drawing/2016/5/12/chartex" xmlns:cx5="http://schemas.microsoft.com/office/drawing/2016/5/11/chartex" xmlns:cx4="http://schemas.microsoft.com/office/drawing/2016/5/10/chartex" xmlns:cx3="http://schemas.microsoft.com/office/drawing/2016/5/9/chartex" xmlns:cx2="http://schemas.microsoft.com/office/drawing/2015/10/21/chartex" xmlns:cx1="http://schemas.microsoft.com/office/drawing/2015/9/8/chartex" xmlns:cx="http://schemas.microsoft.com/office/drawing/2014/chartex" xmlns:wpc="http://schemas.microsoft.com/office/word/2010/wordprocessingCanvas" xmlns="" val="0"/>
+                                    <a14:useLocalDpi xmlns="" xmlns:wpc="http://schemas.microsoft.com/office/word/2010/wordprocessingCanvas" xmlns:cx="http://schemas.microsoft.com/office/drawing/2014/chartex" xmlns:cx1="http://schemas.microsoft.com/office/drawing/2015/9/8/chartex" xmlns:cx2="http://schemas.microsoft.com/office/drawing/2015/10/21/chartex" xmlns:cx3="http://schemas.microsoft.com/office/drawing/2016/5/9/chartex" xmlns:cx4="http://schemas.microsoft.com/office/drawing/2016/5/10/chartex" xmlns:cx5="http://schemas.microsoft.com/office/drawing/2016/5/11/chartex" xmlns:cx6="http://schemas.microsoft.com/office/drawing/2016/5/12/chartex" xmlns:cx7="http://schemas.microsoft.com/office/drawing/2016/5/13/chartex" xmlns:cx8="http://schemas.microsoft.com/office/drawing/2016/5/14/chartex" xmlns:mc="http://schemas.openxmlformats.org/markup-compatibility/2006" xmlns:aink="http://schemas.microsoft.com/office/drawing/2016/ink" xmlns:am3d="http://schemas.microsoft.com/office/drawing/2017/model3d" xmlns:o="urn:schemas-microsoft-com:office:office" xmlns:v="urn:schemas-microsoft-com:vml" xmlns:wp14="http://schemas.microsoft.com/office/word/2010/wordprocessingDrawing" xmlns:w10="urn:schemas-microsoft-com:office:word" xmlns:w="http://schemas.openxmlformats.org/wordprocessingml/2006/main" xmlns:w14="http://schemas.microsoft.com/office/word/2010/wordml" xmlns:w15="http://schemas.microsoft.com/office/word/2012/wordml" xmlns:w16cid="http://schemas.microsoft.com/office/word/2016/wordml/cid" xmlns:w16se="http://schemas.microsoft.com/office/word/2015/wordml/symex" xmlns:wpg="http://schemas.microsoft.com/office/word/2010/wordprocessingGroup" xmlns:wpi="http://schemas.microsoft.com/office/word/2010/wordprocessingInk" xmlns:wps="http://schemas.microsoft.com/office/word/2010/wordprocessingShape" xmlns:a14="http://schemas.microsoft.com/office/drawing/2010/main" val="0"/>
                                   </a:ext>
                                 </a:extLst>
                               </a:blip>
@@ -3461,7 +3475,7 @@
                               </a:ln>
                               <a:extLst>
                                 <a:ext uri="{53640926-AAD7-44D8-BBD7-CCE9431645EC}">
-                                  <a14:shadowObscured xmlns:a14="http://schemas.microsoft.com/office/drawing/2010/main" xmlns:wps="http://schemas.microsoft.com/office/word/2010/wordprocessingShape" xmlns:wpi="http://schemas.microsoft.com/office/word/2010/wordprocessingInk" xmlns:wpg="http://schemas.microsoft.com/office/word/2010/wordprocessingGroup" xmlns:w16se="http://schemas.microsoft.com/office/word/2015/wordml/symex" xmlns:w16cid="http://schemas.microsoft.com/office/word/2016/wordml/cid" xmlns:w15="http://schemas.microsoft.com/office/word/2012/wordml" xmlns:w14="http://schemas.microsoft.com/office/word/2010/wordml" xmlns:w="http://schemas.openxmlformats.org/wordprocessingml/2006/main" xmlns:w10="urn:schemas-microsoft-com:office:word" xmlns:wp14="http://schemas.microsoft.com/office/word/2010/wordprocessingDrawing" xmlns:v="urn:schemas-microsoft-com:vml" xmlns:o="urn:schemas-microsoft-com:office:office" xmlns:am3d="http://schemas.microsoft.com/office/drawing/2017/model3d" xmlns:aink="http://schemas.microsoft.com/office/drawing/2016/ink" xmlns:mc="http://schemas.openxmlformats.org/markup-compatibility/2006" xmlns:cx8="http://schemas.microsoft.com/office/drawing/2016/5/14/chartex" xmlns:cx7="http://schemas.microsoft.com/office/drawing/2016/5/13/chartex" xmlns:cx6="http://schemas.microsoft.com/office/drawing/2016/5/12/chartex" xmlns:cx5="http://schemas.microsoft.com/office/drawing/2016/5/11/chartex" xmlns:cx4="http://schemas.microsoft.com/office/drawing/2016/5/10/chartex" xmlns:cx3="http://schemas.microsoft.com/office/drawing/2016/5/9/chartex" xmlns:cx2="http://schemas.microsoft.com/office/drawing/2015/10/21/chartex" xmlns:cx1="http://schemas.microsoft.com/office/drawing/2015/9/8/chartex" xmlns:cx="http://schemas.microsoft.com/office/drawing/2014/chartex" xmlns:wpc="http://schemas.microsoft.com/office/word/2010/wordprocessingCanvas" xmlns=""/>
+                                  <a14:shadowObscured xmlns="" xmlns:wpc="http://schemas.microsoft.com/office/word/2010/wordprocessingCanvas" xmlns:cx="http://schemas.microsoft.com/office/drawing/2014/chartex" xmlns:cx1="http://schemas.microsoft.com/office/drawing/2015/9/8/chartex" xmlns:cx2="http://schemas.microsoft.com/office/drawing/2015/10/21/chartex" xmlns:cx3="http://schemas.microsoft.com/office/drawing/2016/5/9/chartex" xmlns:cx4="http://schemas.microsoft.com/office/drawing/2016/5/10/chartex" xmlns:cx5="http://schemas.microsoft.com/office/drawing/2016/5/11/chartex" xmlns:cx6="http://schemas.microsoft.com/office/drawing/2016/5/12/chartex" xmlns:cx7="http://schemas.microsoft.com/office/drawing/2016/5/13/chartex" xmlns:cx8="http://schemas.microsoft.com/office/drawing/2016/5/14/chartex" xmlns:mc="http://schemas.openxmlformats.org/markup-compatibility/2006" xmlns:aink="http://schemas.microsoft.com/office/drawing/2016/ink" xmlns:am3d="http://schemas.microsoft.com/office/drawing/2017/model3d" xmlns:o="urn:schemas-microsoft-com:office:office" xmlns:v="urn:schemas-microsoft-com:vml" xmlns:wp14="http://schemas.microsoft.com/office/word/2010/wordprocessingDrawing" xmlns:w10="urn:schemas-microsoft-com:office:word" xmlns:w="http://schemas.openxmlformats.org/wordprocessingml/2006/main" xmlns:w14="http://schemas.microsoft.com/office/word/2010/wordml" xmlns:w15="http://schemas.microsoft.com/office/word/2012/wordml" xmlns:w16cid="http://schemas.microsoft.com/office/word/2016/wordml/cid" xmlns:w16se="http://schemas.microsoft.com/office/word/2015/wordml/symex" xmlns:wpg="http://schemas.microsoft.com/office/word/2010/wordprocessingGroup" xmlns:wpi="http://schemas.microsoft.com/office/word/2010/wordprocessingInk" xmlns:wps="http://schemas.microsoft.com/office/word/2010/wordprocessingShape" xmlns:a14="http://schemas.microsoft.com/office/drawing/2010/main"/>
                                 </a:ext>
                               </a:extLst>
                             </pic:spPr>
@@ -3509,7 +3523,7 @@
                               <a:blip r:embed="rId17">
                                 <a:extLst>
                                   <a:ext uri="{28A0092B-C50C-407E-A947-70E740481C1C}">
-                                    <a14:useLocalDpi xmlns:a14="http://schemas.microsoft.com/office/drawing/2010/main" xmlns:wps="http://schemas.microsoft.com/office/word/2010/wordprocessingShape" xmlns:wpi="http://schemas.microsoft.com/office/word/2010/wordprocessingInk" xmlns:wpg="http://schemas.microsoft.com/office/word/2010/wordprocessingGroup" xmlns:w16se="http://schemas.microsoft.com/office/word/2015/wordml/symex" xmlns:w16cid="http://schemas.microsoft.com/office/word/2016/wordml/cid" xmlns:w15="http://schemas.microsoft.com/office/word/2012/wordml" xmlns:w14="http://schemas.microsoft.com/office/word/2010/wordml" xmlns:w="http://schemas.openxmlformats.org/wordprocessingml/2006/main" xmlns:w10="urn:schemas-microsoft-com:office:word" xmlns:wp14="http://schemas.microsoft.com/office/word/2010/wordprocessingDrawing" xmlns:v="urn:schemas-microsoft-com:vml" xmlns:o="urn:schemas-microsoft-com:office:office" xmlns:am3d="http://schemas.microsoft.com/office/drawing/2017/model3d" xmlns:aink="http://schemas.microsoft.com/office/drawing/2016/ink" xmlns:mc="http://schemas.openxmlformats.org/markup-compatibility/2006" xmlns:cx8="http://schemas.microsoft.com/office/drawing/2016/5/14/chartex" xmlns:cx7="http://schemas.microsoft.com/office/drawing/2016/5/13/chartex" xmlns:cx6="http://schemas.microsoft.com/office/drawing/2016/5/12/chartex" xmlns:cx5="http://schemas.microsoft.com/office/drawing/2016/5/11/chartex" xmlns:cx4="http://schemas.microsoft.com/office/drawing/2016/5/10/chartex" xmlns:cx3="http://schemas.microsoft.com/office/drawing/2016/5/9/chartex" xmlns:cx2="http://schemas.microsoft.com/office/drawing/2015/10/21/chartex" xmlns:cx1="http://schemas.microsoft.com/office/drawing/2015/9/8/chartex" xmlns:cx="http://schemas.microsoft.com/office/drawing/2014/chartex" xmlns:wpc="http://schemas.microsoft.com/office/word/2010/wordprocessingCanvas" xmlns="" val="0"/>
+                                    <a14:useLocalDpi xmlns="" xmlns:wpc="http://schemas.microsoft.com/office/word/2010/wordprocessingCanvas" xmlns:cx="http://schemas.microsoft.com/office/drawing/2014/chartex" xmlns:cx1="http://schemas.microsoft.com/office/drawing/2015/9/8/chartex" xmlns:cx2="http://schemas.microsoft.com/office/drawing/2015/10/21/chartex" xmlns:cx3="http://schemas.microsoft.com/office/drawing/2016/5/9/chartex" xmlns:cx4="http://schemas.microsoft.com/office/drawing/2016/5/10/chartex" xmlns:cx5="http://schemas.microsoft.com/office/drawing/2016/5/11/chartex" xmlns:cx6="http://schemas.microsoft.com/office/drawing/2016/5/12/chartex" xmlns:cx7="http://schemas.microsoft.com/office/drawing/2016/5/13/chartex" xmlns:cx8="http://schemas.microsoft.com/office/drawing/2016/5/14/chartex" xmlns:mc="http://schemas.openxmlformats.org/markup-compatibility/2006" xmlns:aink="http://schemas.microsoft.com/office/drawing/2016/ink" xmlns:am3d="http://schemas.microsoft.com/office/drawing/2017/model3d" xmlns:o="urn:schemas-microsoft-com:office:office" xmlns:v="urn:schemas-microsoft-com:vml" xmlns:wp14="http://schemas.microsoft.com/office/word/2010/wordprocessingDrawing" xmlns:w10="urn:schemas-microsoft-com:office:word" xmlns:w="http://schemas.openxmlformats.org/wordprocessingml/2006/main" xmlns:w14="http://schemas.microsoft.com/office/word/2010/wordml" xmlns:w15="http://schemas.microsoft.com/office/word/2012/wordml" xmlns:w16cid="http://schemas.microsoft.com/office/word/2016/wordml/cid" xmlns:w16se="http://schemas.microsoft.com/office/word/2015/wordml/symex" xmlns:wpg="http://schemas.microsoft.com/office/word/2010/wordprocessingGroup" xmlns:wpi="http://schemas.microsoft.com/office/word/2010/wordprocessingInk" xmlns:wps="http://schemas.microsoft.com/office/word/2010/wordprocessingShape" xmlns:a14="http://schemas.microsoft.com/office/drawing/2010/main" val="0"/>
                                   </a:ext>
                                 </a:extLst>
                               </a:blip>
@@ -3633,7 +3647,7 @@
                   <a:blip r:embed="rId20">
                     <a:extLst>
                       <a:ext uri="{28A0092B-C50C-407E-A947-70E740481C1C}">
-                        <a14:useLocalDpi xmlns:a14="http://schemas.microsoft.com/office/drawing/2010/main" xmlns:wps="http://schemas.microsoft.com/office/word/2010/wordprocessingShape" xmlns:wpi="http://schemas.microsoft.com/office/word/2010/wordprocessingInk" xmlns:wpg="http://schemas.microsoft.com/office/word/2010/wordprocessingGroup" xmlns:w16se="http://schemas.microsoft.com/office/word/2015/wordml/symex" xmlns:w16cid="http://schemas.microsoft.com/office/word/2016/wordml/cid" xmlns:w15="http://schemas.microsoft.com/office/word/2012/wordml" xmlns:w14="http://schemas.microsoft.com/office/word/2010/wordml" xmlns:w="http://schemas.openxmlformats.org/wordprocessingml/2006/main" xmlns:w10="urn:schemas-microsoft-com:office:word" xmlns:wp14="http://schemas.microsoft.com/office/word/2010/wordprocessingDrawing" xmlns:v="urn:schemas-microsoft-com:vml" xmlns:o="urn:schemas-microsoft-com:office:office" xmlns:am3d="http://schemas.microsoft.com/office/drawing/2017/model3d" xmlns:aink="http://schemas.microsoft.com/office/drawing/2016/ink" xmlns:mc="http://schemas.openxmlformats.org/markup-compatibility/2006" xmlns:cx8="http://schemas.microsoft.com/office/drawing/2016/5/14/chartex" xmlns:cx7="http://schemas.microsoft.com/office/drawing/2016/5/13/chartex" xmlns:cx6="http://schemas.microsoft.com/office/drawing/2016/5/12/chartex" xmlns:cx5="http://schemas.microsoft.com/office/drawing/2016/5/11/chartex" xmlns:cx4="http://schemas.microsoft.com/office/drawing/2016/5/10/chartex" xmlns:cx3="http://schemas.microsoft.com/office/drawing/2016/5/9/chartex" xmlns:cx2="http://schemas.microsoft.com/office/drawing/2015/10/21/chartex" xmlns:cx1="http://schemas.microsoft.com/office/drawing/2015/9/8/chartex" xmlns:cx="http://schemas.microsoft.com/office/drawing/2014/chartex" xmlns:wpc="http://schemas.microsoft.com/office/word/2010/wordprocessingCanvas" xmlns="" val="0"/>
+                        <a14:useLocalDpi xmlns="" xmlns:wpc="http://schemas.microsoft.com/office/word/2010/wordprocessingCanvas" xmlns:cx="http://schemas.microsoft.com/office/drawing/2014/chartex" xmlns:cx1="http://schemas.microsoft.com/office/drawing/2015/9/8/chartex" xmlns:cx2="http://schemas.microsoft.com/office/drawing/2015/10/21/chartex" xmlns:cx3="http://schemas.microsoft.com/office/drawing/2016/5/9/chartex" xmlns:cx4="http://schemas.microsoft.com/office/drawing/2016/5/10/chartex" xmlns:cx5="http://schemas.microsoft.com/office/drawing/2016/5/11/chartex" xmlns:cx6="http://schemas.microsoft.com/office/drawing/2016/5/12/chartex" xmlns:cx7="http://schemas.microsoft.com/office/drawing/2016/5/13/chartex" xmlns:cx8="http://schemas.microsoft.com/office/drawing/2016/5/14/chartex" xmlns:mc="http://schemas.openxmlformats.org/markup-compatibility/2006" xmlns:aink="http://schemas.microsoft.com/office/drawing/2016/ink" xmlns:am3d="http://schemas.microsoft.com/office/drawing/2017/model3d" xmlns:o="urn:schemas-microsoft-com:office:office" xmlns:v="urn:schemas-microsoft-com:vml" xmlns:wp14="http://schemas.microsoft.com/office/word/2010/wordprocessingDrawing" xmlns:w10="urn:schemas-microsoft-com:office:word" xmlns:w="http://schemas.openxmlformats.org/wordprocessingml/2006/main" xmlns:w14="http://schemas.microsoft.com/office/word/2010/wordml" xmlns:w15="http://schemas.microsoft.com/office/word/2012/wordml" xmlns:w16cid="http://schemas.microsoft.com/office/word/2016/wordml/cid" xmlns:w16se="http://schemas.microsoft.com/office/word/2015/wordml/symex" xmlns:wpg="http://schemas.microsoft.com/office/word/2010/wordprocessingGroup" xmlns:wpi="http://schemas.microsoft.com/office/word/2010/wordprocessingInk" xmlns:wps="http://schemas.microsoft.com/office/word/2010/wordprocessingShape" xmlns:a14="http://schemas.microsoft.com/office/drawing/2010/main" val="0"/>
                       </a:ext>
                     </a:extLst>
                   </a:blip>
@@ -3724,7 +3738,7 @@
                     <w:sz w:val="18"/>
                     <w:szCs w:val="18"/>
                   </w:rPr>
-                  <w:t>2</w:t>
+                  <w:t>1</w:t>
                 </w:r>
                 <w:r>
                   <w:rPr>
@@ -5710,7 +5724,7 @@
 </file>
 
 <file path=customXml/itemProps1.xml><?xml version="1.0" encoding="utf-8"?>
-<ds:datastoreItem xmlns:ds="http://schemas.openxmlformats.org/officeDocument/2006/customXml" ds:itemID="{26C9859D-9FA1-4727-872F-E2ED99014F77}">
+<ds:datastoreItem xmlns:ds="http://schemas.openxmlformats.org/officeDocument/2006/customXml" ds:itemID="{83DCF253-C420-4037-B458-9BC7852A2365}">
   <ds:schemaRefs>
     <ds:schemaRef ds:uri="http://schemas.openxmlformats.org/officeDocument/2006/bibliography"/>
   </ds:schemaRefs>

</xml_diff>